<commit_message>
Updated report; improved commit.
If this repo is playing up, please use dropbox link (included in the report)
</commit_message>
<xml_diff>
--- a/Mobile Games II/MG II report.docx
+++ b/Mobile Games II/MG II report.docx
@@ -64,52 +64,8 @@
         <w:rPr>
           <w:rFonts w:ascii="Calibri" w:eastAsia="Times New Roman" w:hAnsi="Calibri" w:cs="Calibri"/>
           <w:bCs/>
-          <w:sz w:val="40"/>
-          <w:szCs w:val="40"/>
-          <w:lang w:val="en-US" w:eastAsia="en-GB"/>
-        </w:rPr>
-      </w:pPr>
-      <w:r>
-        <w:rPr>
-          <w:rFonts w:ascii="Calibri" w:eastAsia="Times New Roman" w:hAnsi="Calibri" w:cs="Calibri"/>
-          <w:bCs/>
-          <w:sz w:val="40"/>
-          <w:szCs w:val="40"/>
-          <w:lang w:val="en-US" w:eastAsia="en-GB"/>
-        </w:rPr>
-        <w:t>//</w:t>
-      </w:r>
-      <w:proofErr w:type="spellStart"/>
-      <w:r>
-        <w:rPr>
-          <w:rFonts w:ascii="Calibri" w:eastAsia="Times New Roman" w:hAnsi="Calibri" w:cs="Calibri"/>
-          <w:bCs/>
-          <w:sz w:val="40"/>
-          <w:szCs w:val="40"/>
-          <w:lang w:val="en-US" w:eastAsia="en-GB"/>
-        </w:rPr>
-        <w:t>github</w:t>
-      </w:r>
-      <w:proofErr w:type="spellEnd"/>
-      <w:r>
-        <w:rPr>
-          <w:rFonts w:ascii="Calibri" w:eastAsia="Times New Roman" w:hAnsi="Calibri" w:cs="Calibri"/>
-          <w:bCs/>
-          <w:sz w:val="40"/>
-          <w:szCs w:val="40"/>
-          <w:lang w:val="en-US" w:eastAsia="en-GB"/>
-        </w:rPr>
-        <w:t xml:space="preserve"> link</w:t>
-      </w:r>
-    </w:p>
-    <w:p>
-      <w:pPr>
-        <w:jc w:val="center"/>
-        <w:rPr>
-          <w:rFonts w:ascii="Calibri" w:eastAsia="Times New Roman" w:hAnsi="Calibri" w:cs="Calibri"/>
-          <w:bCs/>
-          <w:sz w:val="40"/>
-          <w:szCs w:val="40"/>
+          <w:sz w:val="28"/>
+          <w:szCs w:val="28"/>
           <w:lang w:val="en-US" w:eastAsia="en-GB"/>
         </w:rPr>
       </w:pPr>
@@ -119,8 +75,104 @@
             <w:rStyle w:val="Hipercze"/>
             <w:rFonts w:ascii="Calibri" w:eastAsia="Times New Roman" w:hAnsi="Calibri" w:cs="Calibri"/>
             <w:bCs/>
-            <w:sz w:val="40"/>
-            <w:szCs w:val="40"/>
+            <w:sz w:val="28"/>
+            <w:szCs w:val="28"/>
+            <w:lang w:val="en-US" w:eastAsia="en-GB"/>
+          </w:rPr>
+          <w:t>Project on GitH</w:t>
+        </w:r>
+        <w:r>
+          <w:rPr>
+            <w:rStyle w:val="Hipercze"/>
+            <w:rFonts w:ascii="Calibri" w:eastAsia="Times New Roman" w:hAnsi="Calibri" w:cs="Calibri"/>
+            <w:bCs/>
+            <w:sz w:val="28"/>
+            <w:szCs w:val="28"/>
+            <w:lang w:val="en-US" w:eastAsia="en-GB"/>
+          </w:rPr>
+          <w:t>u</w:t>
+        </w:r>
+        <w:r>
+          <w:rPr>
+            <w:rStyle w:val="Hipercze"/>
+            <w:rFonts w:ascii="Calibri" w:eastAsia="Times New Roman" w:hAnsi="Calibri" w:cs="Calibri"/>
+            <w:bCs/>
+            <w:sz w:val="28"/>
+            <w:szCs w:val="28"/>
+            <w:lang w:val="en-US" w:eastAsia="en-GB"/>
+          </w:rPr>
+          <w:t>b</w:t>
+        </w:r>
+      </w:hyperlink>
+    </w:p>
+    <w:p>
+      <w:pPr>
+        <w:jc w:val="center"/>
+        <w:rPr>
+          <w:rFonts w:ascii="Calibri" w:eastAsia="Times New Roman" w:hAnsi="Calibri" w:cs="Calibri"/>
+          <w:bCs/>
+          <w:sz w:val="28"/>
+          <w:szCs w:val="28"/>
+          <w:lang w:val="en-US" w:eastAsia="en-GB"/>
+        </w:rPr>
+      </w:pPr>
+      <w:hyperlink r:id="rId7" w:history="1">
+        <w:r>
+          <w:rPr>
+            <w:rStyle w:val="Hipercze"/>
+            <w:rFonts w:ascii="Calibri" w:eastAsia="Times New Roman" w:hAnsi="Calibri" w:cs="Calibri"/>
+            <w:bCs/>
+            <w:sz w:val="28"/>
+            <w:szCs w:val="28"/>
+            <w:lang w:val="en-US" w:eastAsia="en-GB"/>
+          </w:rPr>
+          <w:t>Project on Dr</w:t>
+        </w:r>
+        <w:bookmarkStart w:id="0" w:name="_GoBack"/>
+        <w:bookmarkEnd w:id="0"/>
+        <w:r>
+          <w:rPr>
+            <w:rStyle w:val="Hipercze"/>
+            <w:rFonts w:ascii="Calibri" w:eastAsia="Times New Roman" w:hAnsi="Calibri" w:cs="Calibri"/>
+            <w:bCs/>
+            <w:sz w:val="28"/>
+            <w:szCs w:val="28"/>
+            <w:lang w:val="en-US" w:eastAsia="en-GB"/>
+          </w:rPr>
+          <w:t>o</w:t>
+        </w:r>
+        <w:r>
+          <w:rPr>
+            <w:rStyle w:val="Hipercze"/>
+            <w:rFonts w:ascii="Calibri" w:eastAsia="Times New Roman" w:hAnsi="Calibri" w:cs="Calibri"/>
+            <w:bCs/>
+            <w:sz w:val="28"/>
+            <w:szCs w:val="28"/>
+            <w:lang w:val="en-US" w:eastAsia="en-GB"/>
+          </w:rPr>
+          <w:t>pbox</w:t>
+        </w:r>
+      </w:hyperlink>
+    </w:p>
+    <w:p>
+      <w:pPr>
+        <w:jc w:val="center"/>
+        <w:rPr>
+          <w:rFonts w:ascii="Calibri" w:eastAsia="Times New Roman" w:hAnsi="Calibri" w:cs="Calibri"/>
+          <w:bCs/>
+          <w:sz w:val="28"/>
+          <w:szCs w:val="28"/>
+          <w:lang w:val="en-US" w:eastAsia="en-GB"/>
+        </w:rPr>
+      </w:pPr>
+      <w:hyperlink r:id="rId8" w:history="1">
+        <w:r>
+          <w:rPr>
+            <w:rStyle w:val="Hipercze"/>
+            <w:rFonts w:ascii="Calibri" w:eastAsia="Times New Roman" w:hAnsi="Calibri" w:cs="Calibri"/>
+            <w:bCs/>
+            <w:sz w:val="28"/>
+            <w:szCs w:val="28"/>
             <w:lang w:val="en-US" w:eastAsia="en-GB"/>
           </w:rPr>
           <w:t>Game vid</w:t>
@@ -130,8 +182,8 @@
             <w:rStyle w:val="Hipercze"/>
             <w:rFonts w:ascii="Calibri" w:eastAsia="Times New Roman" w:hAnsi="Calibri" w:cs="Calibri"/>
             <w:bCs/>
-            <w:sz w:val="40"/>
-            <w:szCs w:val="40"/>
+            <w:sz w:val="28"/>
+            <w:szCs w:val="28"/>
             <w:lang w:val="en-US" w:eastAsia="en-GB"/>
           </w:rPr>
           <w:t>e</w:t>
@@ -141,8 +193,8 @@
             <w:rStyle w:val="Hipercze"/>
             <w:rFonts w:ascii="Calibri" w:eastAsia="Times New Roman" w:hAnsi="Calibri" w:cs="Calibri"/>
             <w:bCs/>
-            <w:sz w:val="40"/>
-            <w:szCs w:val="40"/>
+            <w:sz w:val="28"/>
+            <w:szCs w:val="28"/>
             <w:lang w:val="en-US" w:eastAsia="en-GB"/>
           </w:rPr>
           <w:t>o</w:t>
@@ -185,7 +237,7 @@
                     <pic:cNvPicPr/>
                   </pic:nvPicPr>
                   <pic:blipFill>
-                    <a:blip r:embed="rId7" cstate="print">
+                    <a:blip r:embed="rId9" cstate="print">
                       <a:extLst>
                         <a:ext uri="{28A0092B-C50C-407E-A947-70E740481C1C}">
                           <a14:useLocalDpi xmlns:a14="http://schemas.microsoft.com/office/drawing/2010/main" val="0"/>
@@ -227,9 +279,10 @@
       <w:pPr>
         <w:rPr>
           <w:rFonts w:ascii="Calibri" w:eastAsia="Times New Roman" w:hAnsi="Calibri" w:cs="Calibri"/>
-          <w:bCs/>
-          <w:sz w:val="40"/>
-          <w:szCs w:val="40"/>
+          <w:b/>
+          <w:bCs/>
+          <w:sz w:val="56"/>
+          <w:szCs w:val="56"/>
           <w:lang w:val="en-US" w:eastAsia="en-GB"/>
         </w:rPr>
       </w:pPr>
@@ -645,7 +698,6 @@
     </w:p>
     <w:p>
       <w:pPr>
-        <w:ind w:left="360"/>
         <w:rPr>
           <w:rFonts w:ascii="Calibri" w:eastAsia="Times New Roman" w:hAnsi="Calibri" w:cs="Calibri"/>
           <w:bCs/>
@@ -658,11 +710,325 @@
     <w:p>
       <w:pPr>
         <w:ind w:left="360"/>
-        <w:rPr>
-          <w:rFonts w:ascii="Calibri" w:eastAsia="Times New Roman" w:hAnsi="Calibri" w:cs="Calibri"/>
-          <w:bCs/>
-          <w:sz w:val="40"/>
-          <w:szCs w:val="40"/>
+        <w:jc w:val="center"/>
+        <w:rPr>
+          <w:rFonts w:ascii="Calibri" w:eastAsia="Times New Roman" w:hAnsi="Calibri" w:cs="Calibri"/>
+          <w:b/>
+          <w:bCs/>
+          <w:sz w:val="56"/>
+          <w:szCs w:val="56"/>
+          <w:lang w:val="en-US" w:eastAsia="en-GB"/>
+        </w:rPr>
+      </w:pPr>
+      <w:r>
+        <w:rPr>
+          <w:rFonts w:ascii="Calibri" w:eastAsia="Times New Roman" w:hAnsi="Calibri" w:cs="Calibri"/>
+          <w:b/>
+          <w:bCs/>
+          <w:sz w:val="56"/>
+          <w:szCs w:val="56"/>
+          <w:lang w:val="en-US" w:eastAsia="en-GB"/>
+        </w:rPr>
+        <w:lastRenderedPageBreak/>
+        <w:t>Overview</w:t>
+      </w:r>
+    </w:p>
+    <w:p>
+      <w:pPr>
+        <w:ind w:left="360"/>
+        <w:jc w:val="both"/>
+        <w:rPr>
+          <w:rFonts w:ascii="Calibri" w:eastAsia="Times New Roman" w:hAnsi="Calibri" w:cs="Calibri"/>
+          <w:bCs/>
+          <w:sz w:val="28"/>
+          <w:szCs w:val="32"/>
+          <w:lang w:val="en-US" w:eastAsia="en-GB"/>
+        </w:rPr>
+      </w:pPr>
+      <w:r>
+        <w:rPr>
+          <w:rFonts w:ascii="Calibri" w:eastAsia="Times New Roman" w:hAnsi="Calibri" w:cs="Calibri"/>
+          <w:bCs/>
+          <w:sz w:val="28"/>
+          <w:szCs w:val="32"/>
+          <w:lang w:val="en-US" w:eastAsia="en-GB"/>
+        </w:rPr>
+        <w:t>In term 2 of academic year 2018/2019 we have been asked to develop a game for mobile devices. This assessment was a follow up to the module Mobile Games I, which introduced mobile devices aspects</w:t>
+      </w:r>
+      <w:r>
+        <w:rPr>
+          <w:rFonts w:ascii="Calibri" w:eastAsia="Times New Roman" w:hAnsi="Calibri" w:cs="Calibri"/>
+          <w:bCs/>
+          <w:sz w:val="28"/>
+          <w:szCs w:val="32"/>
+          <w:lang w:val="en-US" w:eastAsia="en-GB"/>
+        </w:rPr>
+        <w:t>,</w:t>
+      </w:r>
+      <w:r>
+        <w:rPr>
+          <w:rFonts w:ascii="Calibri" w:eastAsia="Times New Roman" w:hAnsi="Calibri" w:cs="Calibri"/>
+          <w:bCs/>
+          <w:sz w:val="28"/>
+          <w:szCs w:val="32"/>
+          <w:lang w:val="en-US" w:eastAsia="en-GB"/>
+        </w:rPr>
+        <w:t xml:space="preserve"> concerns and considerations developers have to bear in mind while developing games for this kind of devices.</w:t>
+      </w:r>
+    </w:p>
+    <w:p>
+      <w:pPr>
+        <w:ind w:left="360"/>
+        <w:jc w:val="both"/>
+        <w:rPr>
+          <w:rFonts w:ascii="Calibri" w:eastAsia="Times New Roman" w:hAnsi="Calibri" w:cs="Calibri"/>
+          <w:bCs/>
+          <w:sz w:val="28"/>
+          <w:szCs w:val="32"/>
+          <w:lang w:val="en-US" w:eastAsia="en-GB"/>
+        </w:rPr>
+      </w:pPr>
+      <w:r>
+        <w:rPr>
+          <w:rFonts w:ascii="Calibri" w:eastAsia="Times New Roman" w:hAnsi="Calibri" w:cs="Calibri"/>
+          <w:bCs/>
+          <w:sz w:val="28"/>
+          <w:szCs w:val="32"/>
+          <w:lang w:val="en-US" w:eastAsia="en-GB"/>
+        </w:rPr>
+        <w:t>This report justifies my decisions</w:t>
+      </w:r>
+      <w:r>
+        <w:rPr>
+          <w:rFonts w:ascii="Calibri" w:eastAsia="Times New Roman" w:hAnsi="Calibri" w:cs="Calibri"/>
+          <w:bCs/>
+          <w:sz w:val="28"/>
+          <w:szCs w:val="32"/>
+          <w:lang w:val="en-US" w:eastAsia="en-GB"/>
+        </w:rPr>
+        <w:t xml:space="preserve"> and</w:t>
+      </w:r>
+      <w:r>
+        <w:rPr>
+          <w:rFonts w:ascii="Calibri" w:eastAsia="Times New Roman" w:hAnsi="Calibri" w:cs="Calibri"/>
+          <w:bCs/>
+          <w:sz w:val="28"/>
+          <w:szCs w:val="32"/>
+          <w:lang w:val="en-US" w:eastAsia="en-GB"/>
+        </w:rPr>
+        <w:t xml:space="preserve"> break</w:t>
+      </w:r>
+      <w:r>
+        <w:rPr>
+          <w:rFonts w:ascii="Calibri" w:eastAsia="Times New Roman" w:hAnsi="Calibri" w:cs="Calibri"/>
+          <w:bCs/>
+          <w:sz w:val="28"/>
+          <w:szCs w:val="32"/>
+          <w:lang w:val="en-US" w:eastAsia="en-GB"/>
+        </w:rPr>
+        <w:t>s</w:t>
+      </w:r>
+      <w:r>
+        <w:rPr>
+          <w:rFonts w:ascii="Calibri" w:eastAsia="Times New Roman" w:hAnsi="Calibri" w:cs="Calibri"/>
+          <w:bCs/>
+          <w:sz w:val="28"/>
+          <w:szCs w:val="32"/>
+          <w:lang w:val="en-US" w:eastAsia="en-GB"/>
+        </w:rPr>
+        <w:t xml:space="preserve"> down the whole development process.</w:t>
+      </w:r>
+    </w:p>
+    <w:p>
+      <w:pPr>
+        <w:ind w:left="360"/>
+        <w:jc w:val="both"/>
+        <w:rPr>
+          <w:rFonts w:ascii="Calibri" w:eastAsia="Times New Roman" w:hAnsi="Calibri" w:cs="Calibri"/>
+          <w:bCs/>
+          <w:sz w:val="32"/>
+          <w:szCs w:val="32"/>
+          <w:lang w:val="en-US" w:eastAsia="en-GB"/>
+        </w:rPr>
+      </w:pPr>
+    </w:p>
+    <w:p>
+      <w:pPr>
+        <w:ind w:left="360"/>
+        <w:jc w:val="both"/>
+        <w:rPr>
+          <w:rFonts w:ascii="Calibri" w:eastAsia="Times New Roman" w:hAnsi="Calibri" w:cs="Calibri"/>
+          <w:bCs/>
+          <w:sz w:val="32"/>
+          <w:szCs w:val="32"/>
+          <w:lang w:val="en-US" w:eastAsia="en-GB"/>
+        </w:rPr>
+      </w:pPr>
+    </w:p>
+    <w:p>
+      <w:pPr>
+        <w:ind w:left="360"/>
+        <w:jc w:val="both"/>
+        <w:rPr>
+          <w:rFonts w:ascii="Calibri" w:eastAsia="Times New Roman" w:hAnsi="Calibri" w:cs="Calibri"/>
+          <w:bCs/>
+          <w:sz w:val="32"/>
+          <w:szCs w:val="32"/>
+          <w:lang w:val="en-US" w:eastAsia="en-GB"/>
+        </w:rPr>
+      </w:pPr>
+    </w:p>
+    <w:p>
+      <w:pPr>
+        <w:ind w:left="360"/>
+        <w:jc w:val="both"/>
+        <w:rPr>
+          <w:rFonts w:ascii="Calibri" w:eastAsia="Times New Roman" w:hAnsi="Calibri" w:cs="Calibri"/>
+          <w:bCs/>
+          <w:sz w:val="32"/>
+          <w:szCs w:val="32"/>
+          <w:lang w:val="en-US" w:eastAsia="en-GB"/>
+        </w:rPr>
+      </w:pPr>
+    </w:p>
+    <w:p>
+      <w:pPr>
+        <w:ind w:left="360"/>
+        <w:jc w:val="both"/>
+        <w:rPr>
+          <w:rFonts w:ascii="Calibri" w:eastAsia="Times New Roman" w:hAnsi="Calibri" w:cs="Calibri"/>
+          <w:bCs/>
+          <w:sz w:val="32"/>
+          <w:szCs w:val="32"/>
+          <w:lang w:val="en-US" w:eastAsia="en-GB"/>
+        </w:rPr>
+      </w:pPr>
+    </w:p>
+    <w:p>
+      <w:pPr>
+        <w:ind w:left="360"/>
+        <w:jc w:val="both"/>
+        <w:rPr>
+          <w:rFonts w:ascii="Calibri" w:eastAsia="Times New Roman" w:hAnsi="Calibri" w:cs="Calibri"/>
+          <w:bCs/>
+          <w:sz w:val="32"/>
+          <w:szCs w:val="32"/>
+          <w:lang w:val="en-US" w:eastAsia="en-GB"/>
+        </w:rPr>
+      </w:pPr>
+    </w:p>
+    <w:p>
+      <w:pPr>
+        <w:ind w:left="360"/>
+        <w:jc w:val="both"/>
+        <w:rPr>
+          <w:rFonts w:ascii="Calibri" w:eastAsia="Times New Roman" w:hAnsi="Calibri" w:cs="Calibri"/>
+          <w:bCs/>
+          <w:sz w:val="32"/>
+          <w:szCs w:val="32"/>
+          <w:lang w:val="en-US" w:eastAsia="en-GB"/>
+        </w:rPr>
+      </w:pPr>
+    </w:p>
+    <w:p>
+      <w:pPr>
+        <w:ind w:left="360"/>
+        <w:jc w:val="both"/>
+        <w:rPr>
+          <w:rFonts w:ascii="Calibri" w:eastAsia="Times New Roman" w:hAnsi="Calibri" w:cs="Calibri"/>
+          <w:bCs/>
+          <w:sz w:val="32"/>
+          <w:szCs w:val="32"/>
+          <w:lang w:val="en-US" w:eastAsia="en-GB"/>
+        </w:rPr>
+      </w:pPr>
+    </w:p>
+    <w:p>
+      <w:pPr>
+        <w:ind w:left="360"/>
+        <w:jc w:val="both"/>
+        <w:rPr>
+          <w:rFonts w:ascii="Calibri" w:eastAsia="Times New Roman" w:hAnsi="Calibri" w:cs="Calibri"/>
+          <w:bCs/>
+          <w:sz w:val="32"/>
+          <w:szCs w:val="32"/>
+          <w:lang w:val="en-US" w:eastAsia="en-GB"/>
+        </w:rPr>
+      </w:pPr>
+    </w:p>
+    <w:p>
+      <w:pPr>
+        <w:ind w:left="360"/>
+        <w:jc w:val="both"/>
+        <w:rPr>
+          <w:rFonts w:ascii="Calibri" w:eastAsia="Times New Roman" w:hAnsi="Calibri" w:cs="Calibri"/>
+          <w:bCs/>
+          <w:sz w:val="32"/>
+          <w:szCs w:val="32"/>
+          <w:lang w:val="en-US" w:eastAsia="en-GB"/>
+        </w:rPr>
+      </w:pPr>
+    </w:p>
+    <w:p>
+      <w:pPr>
+        <w:ind w:left="360"/>
+        <w:jc w:val="both"/>
+        <w:rPr>
+          <w:rFonts w:ascii="Calibri" w:eastAsia="Times New Roman" w:hAnsi="Calibri" w:cs="Calibri"/>
+          <w:bCs/>
+          <w:sz w:val="32"/>
+          <w:szCs w:val="32"/>
+          <w:lang w:val="en-US" w:eastAsia="en-GB"/>
+        </w:rPr>
+      </w:pPr>
+    </w:p>
+    <w:p>
+      <w:pPr>
+        <w:ind w:left="360"/>
+        <w:jc w:val="both"/>
+        <w:rPr>
+          <w:rFonts w:ascii="Calibri" w:eastAsia="Times New Roman" w:hAnsi="Calibri" w:cs="Calibri"/>
+          <w:bCs/>
+          <w:sz w:val="32"/>
+          <w:szCs w:val="32"/>
+          <w:lang w:val="en-US" w:eastAsia="en-GB"/>
+        </w:rPr>
+      </w:pPr>
+    </w:p>
+    <w:p>
+      <w:pPr>
+        <w:ind w:left="360"/>
+        <w:jc w:val="both"/>
+        <w:rPr>
+          <w:rFonts w:ascii="Calibri" w:eastAsia="Times New Roman" w:hAnsi="Calibri" w:cs="Calibri"/>
+          <w:bCs/>
+          <w:sz w:val="32"/>
+          <w:szCs w:val="32"/>
+          <w:lang w:val="en-US" w:eastAsia="en-GB"/>
+        </w:rPr>
+      </w:pPr>
+    </w:p>
+    <w:p>
+      <w:pPr>
+        <w:ind w:left="360"/>
+        <w:jc w:val="both"/>
+        <w:rPr>
+          <w:rFonts w:ascii="Calibri" w:eastAsia="Times New Roman" w:hAnsi="Calibri" w:cs="Calibri"/>
+          <w:bCs/>
+          <w:sz w:val="32"/>
+          <w:szCs w:val="32"/>
+          <w:lang w:val="en-US" w:eastAsia="en-GB"/>
+        </w:rPr>
+      </w:pPr>
+    </w:p>
+    <w:p>
+      <w:pPr>
+        <w:rPr>
+          <w:rFonts w:ascii="Calibri" w:eastAsia="Times New Roman" w:hAnsi="Calibri" w:cs="Calibri"/>
+          <w:b/>
+          <w:bCs/>
+          <w:sz w:val="56"/>
+          <w:szCs w:val="56"/>
           <w:lang w:val="en-US" w:eastAsia="en-GB"/>
         </w:rPr>
       </w:pPr>
@@ -680,7 +1046,11 @@
           <w:lang w:val="en-US" w:eastAsia="en-GB"/>
         </w:rPr>
       </w:pPr>
-      <w:r>
+    </w:p>
+    <w:p>
+      <w:pPr>
+        <w:ind w:left="360"/>
+        <w:jc w:val="center"/>
         <w:rPr>
           <w:rFonts w:ascii="Calibri" w:eastAsia="Times New Roman" w:hAnsi="Calibri" w:cs="Calibri"/>
           <w:b/>
@@ -689,291 +1059,8 @@
           <w:szCs w:val="56"/>
           <w:lang w:val="en-US" w:eastAsia="en-GB"/>
         </w:rPr>
-        <w:t>Overview</w:t>
-      </w:r>
-    </w:p>
-    <w:p>
-      <w:pPr>
-        <w:ind w:left="360"/>
-        <w:jc w:val="both"/>
-        <w:rPr>
-          <w:rFonts w:ascii="Calibri" w:eastAsia="Times New Roman" w:hAnsi="Calibri" w:cs="Calibri"/>
-          <w:bCs/>
-          <w:sz w:val="28"/>
-          <w:szCs w:val="32"/>
-          <w:lang w:val="en-US" w:eastAsia="en-GB"/>
-        </w:rPr>
-      </w:pPr>
-      <w:r>
-        <w:rPr>
-          <w:rFonts w:ascii="Calibri" w:eastAsia="Times New Roman" w:hAnsi="Calibri" w:cs="Calibri"/>
-          <w:bCs/>
-          <w:sz w:val="28"/>
-          <w:szCs w:val="32"/>
-          <w:lang w:val="en-US" w:eastAsia="en-GB"/>
-        </w:rPr>
-        <w:t>In term 2 of academic year 2018/2019 we have been asked to develop a game for mobile devices. This assessment was a follow up to the module Mobile Games I, which introduced mobile devices aspects</w:t>
-      </w:r>
-      <w:r>
-        <w:rPr>
-          <w:rFonts w:ascii="Calibri" w:eastAsia="Times New Roman" w:hAnsi="Calibri" w:cs="Calibri"/>
-          <w:bCs/>
-          <w:sz w:val="28"/>
-          <w:szCs w:val="32"/>
-          <w:lang w:val="en-US" w:eastAsia="en-GB"/>
-        </w:rPr>
-        <w:t>,</w:t>
-      </w:r>
-      <w:r>
-        <w:rPr>
-          <w:rFonts w:ascii="Calibri" w:eastAsia="Times New Roman" w:hAnsi="Calibri" w:cs="Calibri"/>
-          <w:bCs/>
-          <w:sz w:val="28"/>
-          <w:szCs w:val="32"/>
-          <w:lang w:val="en-US" w:eastAsia="en-GB"/>
-        </w:rPr>
-        <w:t xml:space="preserve"> concerns and considerations developers have to bear in mind while developing games for this kind of devices.</w:t>
-      </w:r>
-    </w:p>
-    <w:p>
-      <w:pPr>
-        <w:ind w:left="360"/>
-        <w:jc w:val="both"/>
-        <w:rPr>
-          <w:rFonts w:ascii="Calibri" w:eastAsia="Times New Roman" w:hAnsi="Calibri" w:cs="Calibri"/>
-          <w:bCs/>
-          <w:sz w:val="28"/>
-          <w:szCs w:val="32"/>
-          <w:lang w:val="en-US" w:eastAsia="en-GB"/>
-        </w:rPr>
-      </w:pPr>
-      <w:r>
-        <w:rPr>
-          <w:rFonts w:ascii="Calibri" w:eastAsia="Times New Roman" w:hAnsi="Calibri" w:cs="Calibri"/>
-          <w:bCs/>
-          <w:sz w:val="28"/>
-          <w:szCs w:val="32"/>
-          <w:lang w:val="en-US" w:eastAsia="en-GB"/>
-        </w:rPr>
-        <w:t>This report justifies my decisions</w:t>
-      </w:r>
-      <w:r>
-        <w:rPr>
-          <w:rFonts w:ascii="Calibri" w:eastAsia="Times New Roman" w:hAnsi="Calibri" w:cs="Calibri"/>
-          <w:bCs/>
-          <w:sz w:val="28"/>
-          <w:szCs w:val="32"/>
-          <w:lang w:val="en-US" w:eastAsia="en-GB"/>
-        </w:rPr>
-        <w:t xml:space="preserve"> break</w:t>
-      </w:r>
-      <w:r>
-        <w:rPr>
-          <w:rFonts w:ascii="Calibri" w:eastAsia="Times New Roman" w:hAnsi="Calibri" w:cs="Calibri"/>
-          <w:bCs/>
-          <w:sz w:val="28"/>
-          <w:szCs w:val="32"/>
-          <w:lang w:val="en-US" w:eastAsia="en-GB"/>
-        </w:rPr>
-        <w:t>s</w:t>
-      </w:r>
-      <w:r>
-        <w:rPr>
-          <w:rFonts w:ascii="Calibri" w:eastAsia="Times New Roman" w:hAnsi="Calibri" w:cs="Calibri"/>
-          <w:bCs/>
-          <w:sz w:val="28"/>
-          <w:szCs w:val="32"/>
-          <w:lang w:val="en-US" w:eastAsia="en-GB"/>
-        </w:rPr>
-        <w:t xml:space="preserve"> down the whole development process.</w:t>
-      </w:r>
-    </w:p>
-    <w:p>
-      <w:pPr>
-        <w:ind w:left="360"/>
-        <w:jc w:val="both"/>
-        <w:rPr>
-          <w:rFonts w:ascii="Calibri" w:eastAsia="Times New Roman" w:hAnsi="Calibri" w:cs="Calibri"/>
-          <w:bCs/>
-          <w:sz w:val="32"/>
-          <w:szCs w:val="32"/>
-          <w:lang w:val="en-US" w:eastAsia="en-GB"/>
-        </w:rPr>
-      </w:pPr>
-    </w:p>
-    <w:p>
-      <w:pPr>
-        <w:ind w:left="360"/>
-        <w:jc w:val="both"/>
-        <w:rPr>
-          <w:rFonts w:ascii="Calibri" w:eastAsia="Times New Roman" w:hAnsi="Calibri" w:cs="Calibri"/>
-          <w:bCs/>
-          <w:sz w:val="32"/>
-          <w:szCs w:val="32"/>
-          <w:lang w:val="en-US" w:eastAsia="en-GB"/>
-        </w:rPr>
-      </w:pPr>
-    </w:p>
-    <w:p>
-      <w:pPr>
-        <w:ind w:left="360"/>
-        <w:jc w:val="both"/>
-        <w:rPr>
-          <w:rFonts w:ascii="Calibri" w:eastAsia="Times New Roman" w:hAnsi="Calibri" w:cs="Calibri"/>
-          <w:bCs/>
-          <w:sz w:val="32"/>
-          <w:szCs w:val="32"/>
-          <w:lang w:val="en-US" w:eastAsia="en-GB"/>
-        </w:rPr>
-      </w:pPr>
-    </w:p>
-    <w:p>
-      <w:pPr>
-        <w:ind w:left="360"/>
-        <w:jc w:val="both"/>
-        <w:rPr>
-          <w:rFonts w:ascii="Calibri" w:eastAsia="Times New Roman" w:hAnsi="Calibri" w:cs="Calibri"/>
-          <w:bCs/>
-          <w:sz w:val="32"/>
-          <w:szCs w:val="32"/>
-          <w:lang w:val="en-US" w:eastAsia="en-GB"/>
-        </w:rPr>
-      </w:pPr>
-    </w:p>
-    <w:p>
-      <w:pPr>
-        <w:ind w:left="360"/>
-        <w:jc w:val="both"/>
-        <w:rPr>
-          <w:rFonts w:ascii="Calibri" w:eastAsia="Times New Roman" w:hAnsi="Calibri" w:cs="Calibri"/>
-          <w:bCs/>
-          <w:sz w:val="32"/>
-          <w:szCs w:val="32"/>
-          <w:lang w:val="en-US" w:eastAsia="en-GB"/>
-        </w:rPr>
-      </w:pPr>
-    </w:p>
-    <w:p>
-      <w:pPr>
-        <w:ind w:left="360"/>
-        <w:jc w:val="both"/>
-        <w:rPr>
-          <w:rFonts w:ascii="Calibri" w:eastAsia="Times New Roman" w:hAnsi="Calibri" w:cs="Calibri"/>
-          <w:bCs/>
-          <w:sz w:val="32"/>
-          <w:szCs w:val="32"/>
-          <w:lang w:val="en-US" w:eastAsia="en-GB"/>
-        </w:rPr>
-      </w:pPr>
-    </w:p>
-    <w:p>
-      <w:pPr>
-        <w:ind w:left="360"/>
-        <w:jc w:val="both"/>
-        <w:rPr>
-          <w:rFonts w:ascii="Calibri" w:eastAsia="Times New Roman" w:hAnsi="Calibri" w:cs="Calibri"/>
-          <w:bCs/>
-          <w:sz w:val="32"/>
-          <w:szCs w:val="32"/>
-          <w:lang w:val="en-US" w:eastAsia="en-GB"/>
-        </w:rPr>
-      </w:pPr>
-    </w:p>
-    <w:p>
-      <w:pPr>
-        <w:ind w:left="360"/>
-        <w:jc w:val="both"/>
-        <w:rPr>
-          <w:rFonts w:ascii="Calibri" w:eastAsia="Times New Roman" w:hAnsi="Calibri" w:cs="Calibri"/>
-          <w:bCs/>
-          <w:sz w:val="32"/>
-          <w:szCs w:val="32"/>
-          <w:lang w:val="en-US" w:eastAsia="en-GB"/>
-        </w:rPr>
-      </w:pPr>
-    </w:p>
-    <w:p>
-      <w:pPr>
-        <w:ind w:left="360"/>
-        <w:jc w:val="both"/>
-        <w:rPr>
-          <w:rFonts w:ascii="Calibri" w:eastAsia="Times New Roman" w:hAnsi="Calibri" w:cs="Calibri"/>
-          <w:bCs/>
-          <w:sz w:val="32"/>
-          <w:szCs w:val="32"/>
-          <w:lang w:val="en-US" w:eastAsia="en-GB"/>
-        </w:rPr>
-      </w:pPr>
-    </w:p>
-    <w:p>
-      <w:pPr>
-        <w:ind w:left="360"/>
-        <w:jc w:val="both"/>
-        <w:rPr>
-          <w:rFonts w:ascii="Calibri" w:eastAsia="Times New Roman" w:hAnsi="Calibri" w:cs="Calibri"/>
-          <w:bCs/>
-          <w:sz w:val="32"/>
-          <w:szCs w:val="32"/>
-          <w:lang w:val="en-US" w:eastAsia="en-GB"/>
-        </w:rPr>
-      </w:pPr>
-    </w:p>
-    <w:p>
-      <w:pPr>
-        <w:ind w:left="360"/>
-        <w:jc w:val="both"/>
-        <w:rPr>
-          <w:rFonts w:ascii="Calibri" w:eastAsia="Times New Roman" w:hAnsi="Calibri" w:cs="Calibri"/>
-          <w:bCs/>
-          <w:sz w:val="32"/>
-          <w:szCs w:val="32"/>
-          <w:lang w:val="en-US" w:eastAsia="en-GB"/>
-        </w:rPr>
-      </w:pPr>
-    </w:p>
-    <w:p>
-      <w:pPr>
-        <w:ind w:left="360"/>
-        <w:jc w:val="both"/>
-        <w:rPr>
-          <w:rFonts w:ascii="Calibri" w:eastAsia="Times New Roman" w:hAnsi="Calibri" w:cs="Calibri"/>
-          <w:bCs/>
-          <w:sz w:val="32"/>
-          <w:szCs w:val="32"/>
-          <w:lang w:val="en-US" w:eastAsia="en-GB"/>
-        </w:rPr>
-      </w:pPr>
-    </w:p>
-    <w:p>
-      <w:pPr>
-        <w:ind w:left="360"/>
-        <w:jc w:val="both"/>
-        <w:rPr>
-          <w:rFonts w:ascii="Calibri" w:eastAsia="Times New Roman" w:hAnsi="Calibri" w:cs="Calibri"/>
-          <w:bCs/>
-          <w:sz w:val="32"/>
-          <w:szCs w:val="32"/>
-          <w:lang w:val="en-US" w:eastAsia="en-GB"/>
-        </w:rPr>
-      </w:pPr>
-    </w:p>
-    <w:p>
-      <w:pPr>
-        <w:ind w:left="360"/>
-        <w:jc w:val="both"/>
-        <w:rPr>
-          <w:rFonts w:ascii="Calibri" w:eastAsia="Times New Roman" w:hAnsi="Calibri" w:cs="Calibri"/>
-          <w:bCs/>
-          <w:sz w:val="32"/>
-          <w:szCs w:val="32"/>
-          <w:lang w:val="en-US" w:eastAsia="en-GB"/>
-        </w:rPr>
-      </w:pPr>
-    </w:p>
-    <w:p>
-      <w:pPr>
-        <w:ind w:left="360"/>
-        <w:jc w:val="center"/>
+      </w:pPr>
+      <w:r>
         <w:rPr>
           <w:rFonts w:ascii="Calibri" w:eastAsia="Times New Roman" w:hAnsi="Calibri" w:cs="Calibri"/>
           <w:b/>
@@ -982,44 +1069,7 @@
           <w:szCs w:val="56"/>
           <w:lang w:val="en-US" w:eastAsia="en-GB"/>
         </w:rPr>
-      </w:pPr>
-    </w:p>
-    <w:p>
-      <w:pPr>
-        <w:ind w:left="360"/>
-        <w:jc w:val="center"/>
-        <w:rPr>
-          <w:rFonts w:ascii="Calibri" w:eastAsia="Times New Roman" w:hAnsi="Calibri" w:cs="Calibri"/>
-          <w:b/>
-          <w:bCs/>
-          <w:sz w:val="56"/>
-          <w:szCs w:val="56"/>
-          <w:lang w:val="en-US" w:eastAsia="en-GB"/>
-        </w:rPr>
-      </w:pPr>
-    </w:p>
-    <w:p>
-      <w:pPr>
-        <w:ind w:left="360"/>
-        <w:jc w:val="center"/>
-        <w:rPr>
-          <w:rFonts w:ascii="Calibri" w:eastAsia="Times New Roman" w:hAnsi="Calibri" w:cs="Calibri"/>
-          <w:b/>
-          <w:bCs/>
-          <w:sz w:val="56"/>
-          <w:szCs w:val="56"/>
-          <w:lang w:val="en-US" w:eastAsia="en-GB"/>
-        </w:rPr>
-      </w:pPr>
-      <w:r>
-        <w:rPr>
-          <w:rFonts w:ascii="Calibri" w:eastAsia="Times New Roman" w:hAnsi="Calibri" w:cs="Calibri"/>
-          <w:b/>
-          <w:bCs/>
-          <w:sz w:val="56"/>
-          <w:szCs w:val="56"/>
-          <w:lang w:val="en-US" w:eastAsia="en-GB"/>
-        </w:rPr>
+        <w:lastRenderedPageBreak/>
         <w:t>Game idea</w:t>
       </w:r>
     </w:p>
@@ -1269,7 +1319,7 @@
                     <pic:cNvPicPr/>
                   </pic:nvPicPr>
                   <pic:blipFill>
-                    <a:blip r:embed="rId8" cstate="print">
+                    <a:blip r:embed="rId10" cstate="print">
                       <a:extLst>
                         <a:ext uri="{28A0092B-C50C-407E-A947-70E740481C1C}">
                           <a14:useLocalDpi xmlns:a14="http://schemas.microsoft.com/office/drawing/2010/main" val="0"/>
@@ -1360,6 +1410,20 @@
           <w:lang w:val="en-US" w:eastAsia="en-GB"/>
         </w:rPr>
       </w:pPr>
+    </w:p>
+    <w:p>
+      <w:pPr>
+        <w:ind w:left="360"/>
+        <w:jc w:val="center"/>
+        <w:rPr>
+          <w:rFonts w:ascii="Calibri" w:eastAsia="Times New Roman" w:hAnsi="Calibri" w:cs="Calibri"/>
+          <w:b/>
+          <w:bCs/>
+          <w:sz w:val="56"/>
+          <w:szCs w:val="32"/>
+          <w:lang w:val="en-US" w:eastAsia="en-GB"/>
+        </w:rPr>
+      </w:pPr>
       <w:r>
         <w:rPr>
           <w:rFonts w:ascii="Calibri" w:eastAsia="Times New Roman" w:hAnsi="Calibri" w:cs="Calibri"/>
@@ -1561,7 +1625,7 @@
                     <pic:cNvPicPr/>
                   </pic:nvPicPr>
                   <pic:blipFill>
-                    <a:blip r:embed="rId9">
+                    <a:blip r:embed="rId11">
                       <a:extLst>
                         <a:ext uri="{28A0092B-C50C-407E-A947-70E740481C1C}">
                           <a14:useLocalDpi xmlns:a14="http://schemas.microsoft.com/office/drawing/2010/main" val="0"/>
@@ -1626,7 +1690,7 @@
                     <pic:cNvPicPr/>
                   </pic:nvPicPr>
                   <pic:blipFill>
-                    <a:blip r:embed="rId10">
+                    <a:blip r:embed="rId12">
                       <a:extLst>
                         <a:ext uri="{28A0092B-C50C-407E-A947-70E740481C1C}">
                           <a14:useLocalDpi xmlns:a14="http://schemas.microsoft.com/office/drawing/2010/main" val="0"/>
@@ -1703,7 +1767,47 @@
           <w:szCs w:val="32"/>
           <w:lang w:val="en-US" w:eastAsia="en-GB"/>
         </w:rPr>
-        <w:t xml:space="preserve"> I have thought about what content I want to include in the project and what do I want to achieve. I have also set myself deadlines, so that has allowed me finish the game right in time.</w:t>
+        <w:t xml:space="preserve"> I have thought about what content I want to include in the project and what do I want to achieve. I have also set myself deadlines</w:t>
+      </w:r>
+      <w:r>
+        <w:rPr>
+          <w:rFonts w:ascii="Calibri" w:eastAsia="Times New Roman" w:hAnsi="Calibri" w:cs="Calibri"/>
+          <w:bCs/>
+          <w:sz w:val="28"/>
+          <w:szCs w:val="32"/>
+          <w:lang w:val="en-US" w:eastAsia="en-GB"/>
+        </w:rPr>
+        <w:t xml:space="preserve"> and that</w:t>
+      </w:r>
+      <w:r>
+        <w:rPr>
+          <w:rFonts w:ascii="Calibri" w:eastAsia="Times New Roman" w:hAnsi="Calibri" w:cs="Calibri"/>
+          <w:bCs/>
+          <w:sz w:val="28"/>
+          <w:szCs w:val="32"/>
+          <w:lang w:val="en-US" w:eastAsia="en-GB"/>
+        </w:rPr>
+        <w:t xml:space="preserve"> has allowed me </w:t>
+      </w:r>
+      <w:r>
+        <w:rPr>
+          <w:rFonts w:ascii="Calibri" w:eastAsia="Times New Roman" w:hAnsi="Calibri" w:cs="Calibri"/>
+          <w:bCs/>
+          <w:sz w:val="28"/>
+          <w:szCs w:val="32"/>
+          <w:lang w:val="en-US" w:eastAsia="en-GB"/>
+        </w:rPr>
+        <w:t xml:space="preserve">to </w:t>
+      </w:r>
+      <w:r>
+        <w:rPr>
+          <w:rFonts w:ascii="Calibri" w:eastAsia="Times New Roman" w:hAnsi="Calibri" w:cs="Calibri"/>
+          <w:bCs/>
+          <w:sz w:val="28"/>
+          <w:szCs w:val="32"/>
+          <w:lang w:val="en-US" w:eastAsia="en-GB"/>
+        </w:rPr>
+        <w:t>finish the game right in time.</w:t>
       </w:r>
     </w:p>
     <w:p>
@@ -2015,7 +2119,7 @@
                     <pic:cNvPicPr/>
                   </pic:nvPicPr>
                   <pic:blipFill>
-                    <a:blip r:embed="rId11">
+                    <a:blip r:embed="rId13">
                       <a:extLst>
                         <a:ext uri="{28A0092B-C50C-407E-A947-70E740481C1C}">
                           <a14:useLocalDpi xmlns:a14="http://schemas.microsoft.com/office/drawing/2010/main" val="0"/>
@@ -2261,7 +2365,7 @@
                     <pic:cNvPicPr/>
                   </pic:nvPicPr>
                   <pic:blipFill>
-                    <a:blip r:embed="rId12">
+                    <a:blip r:embed="rId14">
                       <a:extLst>
                         <a:ext uri="{28A0092B-C50C-407E-A947-70E740481C1C}">
                           <a14:useLocalDpi xmlns:a14="http://schemas.microsoft.com/office/drawing/2010/main" val="0"/>
@@ -2744,7 +2848,7 @@
                     <pic:cNvPicPr/>
                   </pic:nvPicPr>
                   <pic:blipFill>
-                    <a:blip r:embed="rId13">
+                    <a:blip r:embed="rId15">
                       <a:extLst>
                         <a:ext uri="{28A0092B-C50C-407E-A947-70E740481C1C}">
                           <a14:useLocalDpi xmlns:a14="http://schemas.microsoft.com/office/drawing/2010/main" val="0"/>
@@ -2900,7 +3004,7 @@
                     <pic:cNvPicPr/>
                   </pic:nvPicPr>
                   <pic:blipFill>
-                    <a:blip r:embed="rId14" cstate="print">
+                    <a:blip r:embed="rId16" cstate="print">
                       <a:extLst>
                         <a:ext uri="{28A0092B-C50C-407E-A947-70E740481C1C}">
                           <a14:useLocalDpi xmlns:a14="http://schemas.microsoft.com/office/drawing/2010/main" val="0"/>
@@ -3411,7 +3515,7 @@
                     <pic:cNvPicPr/>
                   </pic:nvPicPr>
                   <pic:blipFill>
-                    <a:blip r:embed="rId15">
+                    <a:blip r:embed="rId17">
                       <a:extLst>
                         <a:ext uri="{28A0092B-C50C-407E-A947-70E740481C1C}">
                           <a14:useLocalDpi xmlns:a14="http://schemas.microsoft.com/office/drawing/2010/main" val="0"/>
@@ -4831,7 +4935,7 @@
             </w:rPr>
             <w:t xml:space="preserve"> </w:t>
           </w:r>
-          <w:hyperlink r:id="rId16" w:anchor="gallery" w:history="1">
+          <w:hyperlink r:id="rId18" w:anchor="gallery" w:history="1">
             <w:r>
               <w:rPr>
                 <w:rStyle w:val="Hipercze"/>
@@ -5115,7 +5219,7 @@
             </w:rPr>
             <w:t xml:space="preserve"> </w:t>
           </w:r>
-          <w:hyperlink r:id="rId17" w:history="1">
+          <w:hyperlink r:id="rId19" w:history="1">
             <w:r>
               <w:rPr>
                 <w:rStyle w:val="Hipercze"/>
@@ -5389,7 +5493,7 @@
                     <pic:cNvPicPr/>
                   </pic:nvPicPr>
                   <pic:blipFill>
-                    <a:blip r:embed="rId18">
+                    <a:blip r:embed="rId20">
                       <a:extLst>
                         <a:ext uri="{28A0092B-C50C-407E-A947-70E740481C1C}">
                           <a14:useLocalDpi xmlns:a14="http://schemas.microsoft.com/office/drawing/2010/main" val="0"/>
@@ -5514,7 +5618,7 @@
                     <pic:cNvPicPr/>
                   </pic:nvPicPr>
                   <pic:blipFill>
-                    <a:blip r:embed="rId19">
+                    <a:blip r:embed="rId21">
                       <a:extLst>
                         <a:ext uri="{28A0092B-C50C-407E-A947-70E740481C1C}">
                           <a14:useLocalDpi xmlns:a14="http://schemas.microsoft.com/office/drawing/2010/main" val="0"/>
@@ -5668,7 +5772,7 @@
                     <pic:cNvPicPr/>
                   </pic:nvPicPr>
                   <pic:blipFill>
-                    <a:blip r:embed="rId20">
+                    <a:blip r:embed="rId22">
                       <a:extLst>
                         <a:ext uri="{28A0092B-C50C-407E-A947-70E740481C1C}">
                           <a14:useLocalDpi xmlns:a14="http://schemas.microsoft.com/office/drawing/2010/main" val="0"/>
@@ -5807,7 +5911,7 @@
                     <pic:cNvPicPr/>
                   </pic:nvPicPr>
                   <pic:blipFill>
-                    <a:blip r:embed="rId21">
+                    <a:blip r:embed="rId23">
                       <a:extLst>
                         <a:ext uri="{28A0092B-C50C-407E-A947-70E740481C1C}">
                           <a14:useLocalDpi xmlns:a14="http://schemas.microsoft.com/office/drawing/2010/main" val="0"/>
@@ -5985,7 +6089,7 @@
                     <pic:cNvPicPr/>
                   </pic:nvPicPr>
                   <pic:blipFill>
-                    <a:blip r:embed="rId22" cstate="print">
+                    <a:blip r:embed="rId24" cstate="print">
                       <a:extLst>
                         <a:ext uri="{28A0092B-C50C-407E-A947-70E740481C1C}">
                           <a14:useLocalDpi xmlns:a14="http://schemas.microsoft.com/office/drawing/2010/main" val="0"/>
@@ -6048,7 +6152,7 @@
                     <pic:cNvPicPr/>
                   </pic:nvPicPr>
                   <pic:blipFill>
-                    <a:blip r:embed="rId23" cstate="print">
+                    <a:blip r:embed="rId25" cstate="print">
                       <a:extLst>
                         <a:ext uri="{28A0092B-C50C-407E-A947-70E740481C1C}">
                           <a14:useLocalDpi xmlns:a14="http://schemas.microsoft.com/office/drawing/2010/main" val="0"/>
@@ -6218,8 +6322,6 @@
           <w:lang w:val="en-US" w:eastAsia="en-GB"/>
         </w:rPr>
       </w:pPr>
-      <w:bookmarkStart w:id="0" w:name="_GoBack"/>
-      <w:bookmarkEnd w:id="0"/>
       <w:r>
         <w:rPr>
           <w:rFonts w:ascii="Calibri" w:eastAsia="Times New Roman" w:hAnsi="Calibri" w:cs="Calibri"/>
@@ -6288,7 +6390,7 @@
                     <pic:cNvPicPr/>
                   </pic:nvPicPr>
                   <pic:blipFill>
-                    <a:blip r:embed="rId24">
+                    <a:blip r:embed="rId26">
                       <a:extLst>
                         <a:ext uri="{28A0092B-C50C-407E-A947-70E740481C1C}">
                           <a14:useLocalDpi xmlns:a14="http://schemas.microsoft.com/office/drawing/2010/main" val="0"/>
@@ -7482,7 +7584,7 @@
 </file>
 
 <file path=customXml/itemProps1.xml><?xml version="1.0" encoding="utf-8"?>
-<ds:datastoreItem xmlns:ds="http://schemas.openxmlformats.org/officeDocument/2006/customXml" ds:itemID="{EFBFA0C1-CFA9-4B0D-BCC1-3B2F2DC8A1CF}">
+<ds:datastoreItem xmlns:ds="http://schemas.openxmlformats.org/officeDocument/2006/customXml" ds:itemID="{1B1FFCB1-A268-4F44-8C68-104837443CF7}">
   <ds:schemaRefs>
     <ds:schemaRef ds:uri="http://schemas.openxmlformats.org/officeDocument/2006/bibliography"/>
   </ds:schemaRefs>

</xml_diff>